<commit_message>
changed guide instructions for installing simulator
</commit_message>
<xml_diff>
--- a/Guide.docx
+++ b/Guide.docx
@@ -498,697 +498,692 @@
         </w:rPr>
         <w:t>5</w:t>
       </w:r>
+    </w:p>
+    <w:p>
+      <w:pPr>
+        <w:pStyle w:val="Level1"/>
+        <w:rPr>
+          <w:webHidden/>
+        </w:rPr>
+      </w:pPr>
+      <w:r>
+        <w:t>Datapath b</w:t>
+      </w:r>
+      <w:r>
+        <w:t>uilder</w:t>
+      </w:r>
+      <w:r>
+        <w:rPr>
+          <w:webHidden/>
+        </w:rPr>
+        <w:tab/>
+      </w:r>
+      <w:r>
+        <w:rPr>
+          <w:webHidden/>
+        </w:rPr>
+        <w:t>6</w:t>
+      </w:r>
+    </w:p>
+    <w:p>
+      <w:pPr>
+        <w:pStyle w:val="Level1"/>
+      </w:pPr>
+      <w:r>
+        <w:t>Control b</w:t>
+      </w:r>
+      <w:r>
+        <w:t>uilder</w:t>
+      </w:r>
+      <w:r>
+        <w:rPr>
+          <w:webHidden/>
+        </w:rPr>
+        <w:tab/>
+      </w:r>
+      <w:r>
+        <w:rPr>
+          <w:webHidden/>
+        </w:rPr>
+        <w:t>7</w:t>
+      </w:r>
+    </w:p>
+    <w:p>
+      <w:pPr>
+        <w:pStyle w:val="Level1"/>
+        <w:rPr>
+          <w:webHidden/>
+        </w:rPr>
+      </w:pPr>
+      <w:r>
+        <w:t>Known issues</w:t>
+      </w:r>
+      <w:r>
+        <w:rPr>
+          <w:webHidden/>
+        </w:rPr>
+        <w:tab/>
+      </w:r>
+      <w:r>
+        <w:rPr>
+          <w:webHidden/>
+        </w:rPr>
+        <w:t>7</w:t>
+      </w:r>
+    </w:p>
+    <w:p>
+      <w:pPr>
+        <w:pStyle w:val="Level1"/>
+      </w:pPr>
+      <w:r>
+        <w:t>fun facts</w:t>
+      </w:r>
+      <w:r>
+        <w:rPr>
+          <w:webHidden/>
+        </w:rPr>
+        <w:tab/>
+      </w:r>
+      <w:r>
+        <w:rPr>
+          <w:webHidden/>
+        </w:rPr>
+        <w:t>8</w:t>
+      </w:r>
+    </w:p>
+    <w:p>
+      <w:pPr>
+        <w:pStyle w:val="Level1"/>
+        <w:rPr>
+          <w:webHidden/>
+        </w:rPr>
+      </w:pPr>
+      <w:r>
+        <w:t>common datapath structures</w:t>
+      </w:r>
+      <w:r>
+        <w:rPr>
+          <w:webHidden/>
+        </w:rPr>
+        <w:tab/>
+      </w:r>
+      <w:r>
+        <w:rPr>
+          <w:webHidden/>
+        </w:rPr>
+        <w:t>8</w:t>
+      </w:r>
+    </w:p>
+    <w:p>
+      <w:pPr>
+        <w:pStyle w:val="Level1"/>
+        <w:rPr>
+          <w:webHidden/>
+        </w:rPr>
+      </w:pPr>
+      <w:r>
+        <w:t>common combination circuits</w:t>
+      </w:r>
+      <w:r>
+        <w:rPr>
+          <w:webHidden/>
+        </w:rPr>
+        <w:tab/>
+      </w:r>
+      <w:r>
+        <w:rPr>
+          <w:webHidden/>
+        </w:rPr>
+        <w:t>9</w:t>
+      </w:r>
+    </w:p>
+    <w:p>
+      <w:pPr>
+        <w:pStyle w:val="Level1"/>
+        <w:rPr>
+          <w:webHidden/>
+        </w:rPr>
+      </w:pPr>
+      <w:r>
+        <w:t>footnotes</w:t>
+      </w:r>
+      <w:r>
+        <w:rPr>
+          <w:webHidden/>
+        </w:rPr>
+        <w:tab/>
+      </w:r>
+      <w:r>
+        <w:rPr>
+          <w:webHidden/>
+        </w:rPr>
+        <w:t>1</w:t>
+      </w:r>
+      <w:r>
+        <w:rPr>
+          <w:webHidden/>
+        </w:rPr>
+        <w:t>0-11</w:t>
+      </w:r>
+    </w:p>
+    <w:p>
+      <w:pPr>
+        <w:pStyle w:val="Level1"/>
+        <w:rPr>
+          <w:webHidden/>
+        </w:rPr>
+      </w:pPr>
+      <w:r>
+        <w:t>how to contribute</w:t>
+      </w:r>
+      <w:r>
+        <w:rPr>
+          <w:webHidden/>
+        </w:rPr>
+        <w:tab/>
+      </w:r>
+      <w:r>
+        <w:rPr>
+          <w:webHidden/>
+        </w:rPr>
+        <w:t>11</w:t>
+      </w:r>
+    </w:p>
+    <w:p>
+      <w:pPr>
+        <w:pStyle w:val="Level1"/>
+        <w:rPr>
+          <w:webHidden/>
+        </w:rPr>
+      </w:pPr>
+    </w:p>
+    <w:p>
+      <w:pPr>
+        <w:pStyle w:val="Level1"/>
+        <w:rPr>
+          <w:webHidden/>
+        </w:rPr>
+      </w:pPr>
+    </w:p>
+    <w:p>
+      <w:pPr>
+        <w:pStyle w:val="Level1"/>
+      </w:pPr>
+    </w:p>
+    <w:p>
+      <w:pPr>
+        <w:pStyle w:val="Level1"/>
+      </w:pPr>
+    </w:p>
+    <w:p>
+      <w:r>
+        <w:br w:type="page"/>
+      </w:r>
+    </w:p>
+    <w:p>
+      <w:pPr>
+        <w:pStyle w:val="Heading1"/>
+      </w:pPr>
+      <w:r>
+        <w:lastRenderedPageBreak/>
+        <w:t>About the simulator</w:t>
+      </w:r>
+    </w:p>
+    <w:p>
+      <w:pPr>
+        <w:rPr>
+          <w:szCs w:val="28"/>
+        </w:rPr>
+      </w:pPr>
+      <w:r>
+        <w:rPr>
+          <w:szCs w:val="28"/>
+        </w:rPr>
+        <w:t xml:space="preserve">Computer architecture and embedded systems are taught in almost every computer hardware or software program. Here at Bridgewater State University we have COMP 206 Computer Organization and COMP 590 Computer Architecture. In </w:t>
+      </w:r>
+      <w:proofErr w:type="gramStart"/>
+      <w:r>
+        <w:rPr>
+          <w:szCs w:val="28"/>
+        </w:rPr>
+        <w:t xml:space="preserve">both </w:t>
+      </w:r>
+      <w:r>
+        <w:rPr>
+          <w:szCs w:val="28"/>
+        </w:rPr>
+        <w:t xml:space="preserve">of </w:t>
+      </w:r>
+      <w:r>
+        <w:rPr>
+          <w:szCs w:val="28"/>
+        </w:rPr>
+        <w:t>these</w:t>
+      </w:r>
+      <w:proofErr w:type="gramEnd"/>
+      <w:r>
+        <w:rPr>
+          <w:szCs w:val="28"/>
+        </w:rPr>
+        <w:t xml:space="preserve"> classes an understanding of low-level </w:t>
+      </w:r>
+      <w:r>
+        <w:rPr>
+          <w:szCs w:val="28"/>
+        </w:rPr>
+        <w:t>logic</w:t>
+      </w:r>
+      <w:r>
+        <w:rPr>
+          <w:szCs w:val="28"/>
+        </w:rPr>
+        <w:t xml:space="preserve"> is important.</w:t>
+      </w:r>
+    </w:p>
+    <w:p>
+      <w:pPr>
+        <w:rPr>
+          <w:szCs w:val="28"/>
+        </w:rPr>
+      </w:pPr>
+      <w:r>
+        <w:rPr>
+          <w:szCs w:val="28"/>
+        </w:rPr>
+        <w:t>The Simulator is used to emulate computer hardware</w:t>
+      </w:r>
+      <w:r>
+        <w:rPr>
+          <w:szCs w:val="28"/>
+        </w:rPr>
+        <w:t xml:space="preserve"> and a personal computer.</w:t>
+      </w:r>
+      <w:r>
+        <w:rPr>
+          <w:szCs w:val="28"/>
+        </w:rPr>
+        <w:t xml:space="preserve"> </w:t>
+      </w:r>
+      <w:r>
+        <w:rPr>
+          <w:szCs w:val="28"/>
+        </w:rPr>
+        <w:t>The processor design component has a Datapath builder and a Control Builder. Both are used to create</w:t>
+      </w:r>
+      <w:r>
+        <w:rPr>
+          <w:szCs w:val="28"/>
+        </w:rPr>
+        <w:t xml:space="preserve"> </w:t>
+      </w:r>
+      <w:r>
+        <w:rPr>
+          <w:szCs w:val="28"/>
+        </w:rPr>
+        <w:t xml:space="preserve">a custom processor. </w:t>
+      </w:r>
+    </w:p>
+    <w:p>
+      <w:pPr>
+        <w:rPr>
+          <w:szCs w:val="28"/>
+        </w:rPr>
+      </w:pPr>
+      <w:r>
+        <w:rPr>
+          <w:szCs w:val="28"/>
+        </w:rPr>
+        <w:t>The Datapath Builder contains</w:t>
+      </w:r>
+      <w:r>
+        <w:rPr>
+          <w:szCs w:val="28"/>
+        </w:rPr>
+        <w:t xml:space="preserve"> structures like registers, constants, and logic gates that are connected using busses. The </w:t>
+      </w:r>
+      <w:r>
+        <w:rPr>
+          <w:szCs w:val="28"/>
+        </w:rPr>
+        <w:t>datapath</w:t>
+      </w:r>
+      <w:r>
+        <w:rPr>
+          <w:szCs w:val="28"/>
+        </w:rPr>
+        <w:t xml:space="preserve"> that you create c</w:t>
+      </w:r>
+      <w:r>
+        <w:rPr>
+          <w:szCs w:val="28"/>
+        </w:rPr>
+        <w:t>an be run using the “Simulate” button in the left menu</w:t>
+      </w:r>
+      <w:r>
+        <w:rPr>
+          <w:szCs w:val="28"/>
+        </w:rPr>
+        <w:t>.</w:t>
+      </w:r>
+      <w:r>
+        <w:rPr>
+          <w:szCs w:val="28"/>
+        </w:rPr>
+        <w:t xml:space="preserve"> You can save or load a datapath from the same menu.</w:t>
+      </w:r>
+    </w:p>
+    <w:p>
+      <w:pPr>
+        <w:rPr>
+          <w:szCs w:val="28"/>
+        </w:rPr>
+      </w:pPr>
+      <w:r>
+        <w:rPr>
+          <w:szCs w:val="28"/>
+        </w:rPr>
+        <w:t>The control builder is a</w:t>
+      </w:r>
+      <w:r>
+        <w:rPr>
+          <w:szCs w:val="28"/>
+        </w:rPr>
+        <w:t xml:space="preserve"> component</w:t>
+      </w:r>
+      <w:r>
+        <w:rPr>
+          <w:szCs w:val="28"/>
+        </w:rPr>
+        <w:t xml:space="preserve"> where you create a finite state machine that dictates how your datapath runs. Within the control builder you can set states to execute a specific instruction based how you set conditional structures from your datapath. You can</w:t>
+      </w:r>
+      <w:r>
+        <w:rPr>
+          <w:szCs w:val="28"/>
+        </w:rPr>
+        <w:t xml:space="preserve"> create paths, instructions, states, save and load controls, verify, set conditions for instructions, and more. </w:t>
+      </w:r>
+    </w:p>
+    <w:p>
+      <w:pPr>
+        <w:rPr>
+          <w:szCs w:val="28"/>
+        </w:rPr>
+      </w:pPr>
+      <w:r>
+        <w:rPr>
+          <w:szCs w:val="28"/>
+        </w:rPr>
+        <w:t>The PC component is a cross platform emulator called Bochs</w:t>
+      </w:r>
+      <w:r>
+        <w:rPr>
+          <w:szCs w:val="28"/>
+          <w:vertAlign w:val="superscript"/>
+        </w:rPr>
+        <w:t>2</w:t>
+      </w:r>
+      <w:r>
+        <w:rPr>
+          <w:szCs w:val="28"/>
+        </w:rPr>
+        <w:t xml:space="preserve">. </w:t>
+      </w:r>
+      <w:r>
+        <w:rPr>
+          <w:szCs w:val="28"/>
+        </w:rPr>
+        <w:t>It</w:t>
+      </w:r>
+      <w:r>
+        <w:rPr>
+          <w:szCs w:val="28"/>
+        </w:rPr>
+        <w:t xml:space="preserve"> is used in class to run</w:t>
+      </w:r>
+      <w:r>
+        <w:rPr>
+          <w:szCs w:val="28"/>
+        </w:rPr>
+        <w:t xml:space="preserve"> an operating system called</w:t>
+      </w:r>
+      <w:r>
+        <w:rPr>
+          <w:szCs w:val="28"/>
+        </w:rPr>
+        <w:t xml:space="preserve"> FreeDos</w:t>
+      </w:r>
+      <w:r>
+        <w:rPr>
+          <w:szCs w:val="28"/>
+          <w:vertAlign w:val="superscript"/>
+        </w:rPr>
+        <w:t>3</w:t>
+      </w:r>
+      <w:r>
+        <w:rPr>
+          <w:szCs w:val="28"/>
+          <w:vertAlign w:val="superscript"/>
+        </w:rPr>
+        <w:t xml:space="preserve"> </w:t>
+      </w:r>
+      <w:r>
+        <w:rPr>
+          <w:szCs w:val="28"/>
+        </w:rPr>
+        <w:t xml:space="preserve">or to </w:t>
+      </w:r>
+      <w:r>
+        <w:rPr>
+          <w:szCs w:val="28"/>
+        </w:rPr>
+        <w:t xml:space="preserve">build your own operating system (like </w:t>
+      </w:r>
+      <w:proofErr w:type="spellStart"/>
+      <w:r>
+        <w:rPr>
+          <w:szCs w:val="28"/>
+        </w:rPr>
+        <w:t>BreakoutOS</w:t>
+      </w:r>
+      <w:proofErr w:type="spellEnd"/>
+      <w:r>
+        <w:rPr>
+          <w:szCs w:val="28"/>
+        </w:rPr>
+        <w:t>)</w:t>
+      </w:r>
+      <w:r>
+        <w:rPr>
+          <w:szCs w:val="28"/>
+        </w:rPr>
+        <w:t xml:space="preserve">.  </w:t>
+      </w:r>
+    </w:p>
+    <w:p>
+      <w:pPr>
+        <w:rPr>
+          <w:rFonts w:ascii="Arial" w:hAnsi="Arial" w:cs="Arial"/>
+        </w:rPr>
+      </w:pPr>
+    </w:p>
+    <w:p>
+      <w:pPr>
+        <w:pStyle w:val="NoSpacing"/>
+      </w:pPr>
+    </w:p>
+    <w:p>
+      <w:pPr>
+        <w:pStyle w:val="NoSpacing"/>
+      </w:pPr>
+    </w:p>
+    <w:p>
+      <w:pPr>
+        <w:pStyle w:val="NoSpacing"/>
+      </w:pPr>
+    </w:p>
+    <w:p>
+      <w:pPr>
+        <w:pStyle w:val="NoSpacing"/>
+      </w:pPr>
+    </w:p>
+    <w:p>
+      <w:pPr>
+        <w:rPr>
+          <w:rFonts w:ascii="Arial" w:hAnsi="Arial" w:cs="Arial"/>
+        </w:rPr>
+      </w:pPr>
+    </w:p>
+    <w:p>
+      <w:pPr>
+        <w:pStyle w:val="Heading1"/>
+      </w:pPr>
+      <w:r>
+        <w:lastRenderedPageBreak/>
+        <w:t>Getting Started</w:t>
+      </w:r>
+    </w:p>
+    <w:p>
+      <w:pPr>
+        <w:rPr>
+          <w:szCs w:val="28"/>
+        </w:rPr>
+      </w:pPr>
+      <w:r>
+        <w:rPr>
+          <w:szCs w:val="28"/>
+        </w:rPr>
+        <w:t xml:space="preserve">Do </w:t>
+      </w:r>
+      <w:r>
+        <w:rPr>
+          <w:szCs w:val="28"/>
+        </w:rPr>
+        <w:t>not try to figure everything out at once</w:t>
+      </w:r>
+      <w:r>
+        <w:rPr>
+          <w:szCs w:val="28"/>
+        </w:rPr>
+        <w:t xml:space="preserve">. </w:t>
+      </w:r>
+    </w:p>
+    <w:p>
+      <w:pPr>
+        <w:rPr>
+          <w:szCs w:val="28"/>
+        </w:rPr>
+      </w:pPr>
+      <w:r>
+        <w:rPr>
+          <w:szCs w:val="28"/>
+        </w:rPr>
+        <w:t>Dr. Black will explain parts of the simulator when it is important.</w:t>
+      </w:r>
+      <w:r>
+        <w:rPr>
+          <w:szCs w:val="28"/>
+        </w:rPr>
+        <w:t xml:space="preserve"> </w:t>
+      </w:r>
+      <w:r>
+        <w:rPr>
+          <w:szCs w:val="28"/>
+        </w:rPr>
+        <w:t>This guide, however, is here if you want more information</w:t>
+      </w:r>
+      <w:r>
+        <w:rPr>
+          <w:szCs w:val="28"/>
+        </w:rPr>
+        <w:t>,</w:t>
+      </w:r>
+      <w:r>
+        <w:rPr>
+          <w:szCs w:val="28"/>
+        </w:rPr>
+        <w:t xml:space="preserve"> forget to how something works</w:t>
+      </w:r>
+      <w:r>
+        <w:rPr>
+          <w:szCs w:val="28"/>
+        </w:rPr>
+        <w:t>, or want to explore other parts</w:t>
+      </w:r>
+      <w:r>
+        <w:rPr>
+          <w:szCs w:val="28"/>
+        </w:rPr>
+        <w:t>.</w:t>
+      </w:r>
+    </w:p>
+    <w:p>
+      <w:pPr>
+        <w:pStyle w:val="NoSpacing"/>
+      </w:pPr>
+    </w:p>
+    <w:p>
+      <w:pPr>
+        <w:pStyle w:val="Heading2"/>
+        <w:rPr>
+          <w:sz w:val="28"/>
+          <w:szCs w:val="28"/>
+        </w:rPr>
+      </w:pPr>
+      <w:r>
+        <w:rPr>
+          <w:sz w:val="28"/>
+          <w:szCs w:val="28"/>
+        </w:rPr>
+        <w:t>Installing</w:t>
+      </w:r>
       <w:bookmarkStart w:id="0" w:name="_GoBack"/>
       <w:bookmarkEnd w:id="0"/>
-    </w:p>
-    <w:p>
-      <w:pPr>
-        <w:pStyle w:val="Level1"/>
-        <w:rPr>
-          <w:webHidden/>
-        </w:rPr>
-      </w:pPr>
-      <w:r>
-        <w:t>Datapath b</w:t>
-      </w:r>
-      <w:r>
-        <w:t>uilder</w:t>
-      </w:r>
-      <w:r>
-        <w:rPr>
-          <w:webHidden/>
-        </w:rPr>
-        <w:tab/>
-      </w:r>
-      <w:r>
-        <w:rPr>
-          <w:webHidden/>
-        </w:rPr>
-        <w:t>6</w:t>
-      </w:r>
-    </w:p>
-    <w:p>
-      <w:pPr>
-        <w:pStyle w:val="Level1"/>
-      </w:pPr>
-      <w:r>
-        <w:t>Control b</w:t>
-      </w:r>
-      <w:r>
-        <w:t>uilder</w:t>
-      </w:r>
-      <w:r>
-        <w:rPr>
-          <w:webHidden/>
-        </w:rPr>
-        <w:tab/>
-      </w:r>
-      <w:r>
-        <w:rPr>
-          <w:webHidden/>
-        </w:rPr>
-        <w:t>7</w:t>
-      </w:r>
-    </w:p>
-    <w:p>
-      <w:pPr>
-        <w:pStyle w:val="Level1"/>
-        <w:rPr>
-          <w:webHidden/>
-        </w:rPr>
-      </w:pPr>
-      <w:r>
-        <w:t>Known issues</w:t>
-      </w:r>
-      <w:r>
-        <w:rPr>
-          <w:webHidden/>
-        </w:rPr>
-        <w:tab/>
-      </w:r>
-      <w:r>
-        <w:rPr>
-          <w:webHidden/>
-        </w:rPr>
-        <w:t>7</w:t>
-      </w:r>
-    </w:p>
-    <w:p>
-      <w:pPr>
-        <w:pStyle w:val="Level1"/>
-      </w:pPr>
-      <w:r>
-        <w:t>fun facts</w:t>
-      </w:r>
-      <w:r>
-        <w:rPr>
-          <w:webHidden/>
-        </w:rPr>
-        <w:tab/>
-      </w:r>
-      <w:r>
-        <w:rPr>
-          <w:webHidden/>
-        </w:rPr>
-        <w:t>8</w:t>
-      </w:r>
-    </w:p>
-    <w:p>
-      <w:pPr>
-        <w:pStyle w:val="Level1"/>
-        <w:rPr>
-          <w:webHidden/>
-        </w:rPr>
-      </w:pPr>
-      <w:r>
-        <w:t>common datapath structures</w:t>
-      </w:r>
-      <w:r>
-        <w:rPr>
-          <w:webHidden/>
-        </w:rPr>
-        <w:tab/>
-      </w:r>
-      <w:r>
-        <w:rPr>
-          <w:webHidden/>
-        </w:rPr>
-        <w:t>8</w:t>
-      </w:r>
-    </w:p>
-    <w:p>
-      <w:pPr>
-        <w:pStyle w:val="Level1"/>
-        <w:rPr>
-          <w:webHidden/>
-        </w:rPr>
-      </w:pPr>
-      <w:r>
-        <w:t xml:space="preserve">common </w:t>
-      </w:r>
-      <w:r>
-        <w:t>combination circuits</w:t>
-      </w:r>
-      <w:r>
-        <w:rPr>
-          <w:webHidden/>
-        </w:rPr>
-        <w:tab/>
-      </w:r>
-      <w:r>
-        <w:rPr>
-          <w:webHidden/>
-        </w:rPr>
-        <w:t>9</w:t>
-      </w:r>
-    </w:p>
-    <w:p>
-      <w:pPr>
-        <w:pStyle w:val="Level1"/>
-        <w:rPr>
-          <w:webHidden/>
-        </w:rPr>
-      </w:pPr>
-      <w:r>
-        <w:t>footnotes</w:t>
-      </w:r>
-      <w:r>
-        <w:rPr>
-          <w:webHidden/>
-        </w:rPr>
-        <w:tab/>
-      </w:r>
-      <w:r>
-        <w:rPr>
-          <w:webHidden/>
-        </w:rPr>
-        <w:t>1</w:t>
-      </w:r>
-      <w:r>
-        <w:rPr>
-          <w:webHidden/>
-        </w:rPr>
-        <w:t>0-11</w:t>
-      </w:r>
-    </w:p>
-    <w:p>
-      <w:pPr>
-        <w:pStyle w:val="Level1"/>
-        <w:rPr>
-          <w:webHidden/>
-        </w:rPr>
-      </w:pPr>
-      <w:r>
-        <w:t>how to contribute</w:t>
-      </w:r>
-      <w:r>
-        <w:rPr>
-          <w:webHidden/>
-        </w:rPr>
-        <w:tab/>
-      </w:r>
-      <w:r>
-        <w:rPr>
-          <w:webHidden/>
-        </w:rPr>
-        <w:t>11</w:t>
-      </w:r>
-    </w:p>
-    <w:p>
-      <w:pPr>
-        <w:pStyle w:val="Level1"/>
-        <w:rPr>
-          <w:webHidden/>
-        </w:rPr>
-      </w:pPr>
-    </w:p>
-    <w:p>
-      <w:pPr>
-        <w:pStyle w:val="Level1"/>
-        <w:rPr>
-          <w:webHidden/>
-        </w:rPr>
-      </w:pPr>
-    </w:p>
-    <w:p>
-      <w:pPr>
-        <w:pStyle w:val="Level1"/>
-      </w:pPr>
-    </w:p>
-    <w:p>
-      <w:pPr>
-        <w:pStyle w:val="Level1"/>
-      </w:pPr>
-    </w:p>
-    <w:p>
-      <w:r>
-        <w:br w:type="page"/>
-      </w:r>
-    </w:p>
-    <w:p>
-      <w:pPr>
-        <w:pStyle w:val="Heading1"/>
-      </w:pPr>
-      <w:r>
-        <w:lastRenderedPageBreak/>
-        <w:t>About the simulator</w:t>
-      </w:r>
-    </w:p>
-    <w:p>
-      <w:pPr>
-        <w:rPr>
-          <w:szCs w:val="28"/>
-        </w:rPr>
-      </w:pPr>
-      <w:r>
-        <w:rPr>
-          <w:szCs w:val="28"/>
-        </w:rPr>
-        <w:t xml:space="preserve">Computer architecture and embedded systems are taught in almost every computer hardware or software program. Here at Bridgewater State University we have COMP 206 Computer Organization and COMP 590 Computer Architecture. In </w:t>
-      </w:r>
-      <w:proofErr w:type="gramStart"/>
-      <w:r>
-        <w:rPr>
-          <w:szCs w:val="28"/>
-        </w:rPr>
-        <w:t xml:space="preserve">both </w:t>
-      </w:r>
-      <w:r>
-        <w:rPr>
-          <w:szCs w:val="28"/>
-        </w:rPr>
-        <w:t xml:space="preserve">of </w:t>
-      </w:r>
-      <w:r>
-        <w:rPr>
-          <w:szCs w:val="28"/>
-        </w:rPr>
-        <w:t>these</w:t>
-      </w:r>
-      <w:proofErr w:type="gramEnd"/>
-      <w:r>
-        <w:rPr>
-          <w:szCs w:val="28"/>
-        </w:rPr>
-        <w:t xml:space="preserve"> classes an understanding of low-level </w:t>
-      </w:r>
-      <w:r>
-        <w:rPr>
-          <w:szCs w:val="28"/>
-        </w:rPr>
-        <w:t>logic</w:t>
-      </w:r>
-      <w:r>
-        <w:rPr>
-          <w:szCs w:val="28"/>
-        </w:rPr>
-        <w:t xml:space="preserve"> is important.</w:t>
-      </w:r>
-    </w:p>
-    <w:p>
-      <w:pPr>
-        <w:rPr>
-          <w:szCs w:val="28"/>
-        </w:rPr>
-      </w:pPr>
-      <w:r>
-        <w:rPr>
-          <w:szCs w:val="28"/>
-        </w:rPr>
-        <w:t>The Simulator is used to emulate computer hardware</w:t>
-      </w:r>
-      <w:r>
-        <w:rPr>
-          <w:szCs w:val="28"/>
-        </w:rPr>
-        <w:t xml:space="preserve"> and a personal computer.</w:t>
-      </w:r>
-      <w:r>
-        <w:rPr>
-          <w:szCs w:val="28"/>
-        </w:rPr>
-        <w:t xml:space="preserve"> </w:t>
-      </w:r>
-      <w:r>
-        <w:rPr>
-          <w:szCs w:val="28"/>
-        </w:rPr>
-        <w:t>The processor design component has a Datapath builder and a Control Builder. Both are used to create</w:t>
-      </w:r>
-      <w:r>
-        <w:rPr>
-          <w:szCs w:val="28"/>
-        </w:rPr>
-        <w:t xml:space="preserve"> </w:t>
-      </w:r>
-      <w:r>
-        <w:rPr>
-          <w:szCs w:val="28"/>
-        </w:rPr>
-        <w:t xml:space="preserve">a custom processor. </w:t>
-      </w:r>
-    </w:p>
-    <w:p>
-      <w:pPr>
-        <w:rPr>
-          <w:szCs w:val="28"/>
-        </w:rPr>
-      </w:pPr>
-      <w:r>
-        <w:rPr>
-          <w:szCs w:val="28"/>
-        </w:rPr>
-        <w:t>The Datapath Builder contains</w:t>
-      </w:r>
-      <w:r>
-        <w:rPr>
-          <w:szCs w:val="28"/>
-        </w:rPr>
-        <w:t xml:space="preserve"> structures like registers, constants, and logic gates that are connected using busses. The </w:t>
-      </w:r>
-      <w:r>
-        <w:rPr>
-          <w:szCs w:val="28"/>
-        </w:rPr>
-        <w:t>datapath</w:t>
-      </w:r>
-      <w:r>
-        <w:rPr>
-          <w:szCs w:val="28"/>
-        </w:rPr>
-        <w:t xml:space="preserve"> that you create c</w:t>
-      </w:r>
-      <w:r>
-        <w:rPr>
-          <w:szCs w:val="28"/>
-        </w:rPr>
-        <w:t>an be run using the “Simulate” button in the left menu</w:t>
-      </w:r>
-      <w:r>
-        <w:rPr>
-          <w:szCs w:val="28"/>
-        </w:rPr>
-        <w:t>.</w:t>
-      </w:r>
-      <w:r>
-        <w:rPr>
-          <w:szCs w:val="28"/>
-        </w:rPr>
-        <w:t xml:space="preserve"> You can save or load a datapath from the same menu.</w:t>
-      </w:r>
-    </w:p>
-    <w:p>
-      <w:pPr>
-        <w:rPr>
-          <w:szCs w:val="28"/>
-        </w:rPr>
-      </w:pPr>
-      <w:r>
-        <w:rPr>
-          <w:szCs w:val="28"/>
-        </w:rPr>
-        <w:t>The control builder is a</w:t>
-      </w:r>
-      <w:r>
-        <w:rPr>
-          <w:szCs w:val="28"/>
-        </w:rPr>
-        <w:t xml:space="preserve"> component</w:t>
-      </w:r>
-      <w:r>
-        <w:rPr>
-          <w:szCs w:val="28"/>
-        </w:rPr>
-        <w:t xml:space="preserve"> where you create a finite state machine that dictates how your datapath runs. Within the control builder you can set states to execute a specific instruction based how you set conditional structures from your datapath. You can</w:t>
-      </w:r>
-      <w:r>
-        <w:rPr>
-          <w:szCs w:val="28"/>
-        </w:rPr>
-        <w:t xml:space="preserve"> create paths, instructions, states, save and load controls, verify, set conditions for instructions, and more. </w:t>
-      </w:r>
-    </w:p>
-    <w:p>
-      <w:pPr>
-        <w:rPr>
-          <w:szCs w:val="28"/>
-        </w:rPr>
-      </w:pPr>
-      <w:r>
-        <w:rPr>
-          <w:szCs w:val="28"/>
-        </w:rPr>
-        <w:t>The PC component is a cross platform emulator called Bochs</w:t>
-      </w:r>
-      <w:r>
-        <w:rPr>
-          <w:szCs w:val="28"/>
-          <w:vertAlign w:val="superscript"/>
-        </w:rPr>
-        <w:t>2</w:t>
-      </w:r>
-      <w:r>
-        <w:rPr>
-          <w:szCs w:val="28"/>
-        </w:rPr>
-        <w:t xml:space="preserve">. </w:t>
-      </w:r>
-      <w:r>
-        <w:rPr>
-          <w:szCs w:val="28"/>
-        </w:rPr>
-        <w:t>It</w:t>
-      </w:r>
-      <w:r>
-        <w:rPr>
-          <w:szCs w:val="28"/>
-        </w:rPr>
-        <w:t xml:space="preserve"> is used in class to run</w:t>
-      </w:r>
-      <w:r>
-        <w:rPr>
-          <w:szCs w:val="28"/>
-        </w:rPr>
-        <w:t xml:space="preserve"> an operating system called</w:t>
-      </w:r>
-      <w:r>
-        <w:rPr>
-          <w:szCs w:val="28"/>
-        </w:rPr>
-        <w:t xml:space="preserve"> FreeDos</w:t>
-      </w:r>
-      <w:r>
-        <w:rPr>
-          <w:szCs w:val="28"/>
-          <w:vertAlign w:val="superscript"/>
-        </w:rPr>
-        <w:t>3</w:t>
-      </w:r>
-      <w:r>
-        <w:rPr>
-          <w:szCs w:val="28"/>
-          <w:vertAlign w:val="superscript"/>
-        </w:rPr>
-        <w:t xml:space="preserve"> </w:t>
-      </w:r>
-      <w:r>
-        <w:rPr>
-          <w:szCs w:val="28"/>
-        </w:rPr>
-        <w:t xml:space="preserve">or to </w:t>
-      </w:r>
-      <w:r>
-        <w:rPr>
-          <w:szCs w:val="28"/>
-        </w:rPr>
-        <w:t xml:space="preserve">build your own operating system (like </w:t>
-      </w:r>
-      <w:proofErr w:type="spellStart"/>
-      <w:r>
-        <w:rPr>
-          <w:szCs w:val="28"/>
-        </w:rPr>
-        <w:t>BreakoutOS</w:t>
-      </w:r>
-      <w:proofErr w:type="spellEnd"/>
-      <w:r>
-        <w:rPr>
-          <w:szCs w:val="28"/>
-        </w:rPr>
-        <w:t>)</w:t>
-      </w:r>
-      <w:r>
-        <w:rPr>
-          <w:szCs w:val="28"/>
-        </w:rPr>
-        <w:t xml:space="preserve">.  </w:t>
-      </w:r>
-    </w:p>
-    <w:p>
-      <w:pPr>
-        <w:rPr>
-          <w:rFonts w:ascii="Arial" w:hAnsi="Arial" w:cs="Arial"/>
-        </w:rPr>
-      </w:pPr>
+      <w:r>
+        <w:rPr>
+          <w:sz w:val="28"/>
+          <w:szCs w:val="28"/>
+        </w:rPr>
+        <w:t xml:space="preserve"> the simulator</w:t>
+      </w:r>
     </w:p>
     <w:p>
       <w:pPr>
         <w:pStyle w:val="NoSpacing"/>
-      </w:pPr>
+        <w:rPr>
+          <w:sz w:val="28"/>
+          <w:szCs w:val="28"/>
+        </w:rPr>
+      </w:pPr>
+      <w:r>
+        <w:rPr>
+          <w:sz w:val="28"/>
+          <w:szCs w:val="28"/>
+        </w:rPr>
+        <w:br/>
+        <w:t>Visit Dr. Black’s repository site</w:t>
+      </w:r>
     </w:p>
     <w:p>
       <w:pPr>
         <w:pStyle w:val="NoSpacing"/>
-      </w:pPr>
-    </w:p>
-    <w:p>
-      <w:pPr>
-        <w:pStyle w:val="NoSpacing"/>
-      </w:pPr>
-    </w:p>
-    <w:p>
-      <w:pPr>
-        <w:pStyle w:val="NoSpacing"/>
-      </w:pPr>
-    </w:p>
-    <w:p>
-      <w:pPr>
-        <w:rPr>
-          <w:rFonts w:ascii="Arial" w:hAnsi="Arial" w:cs="Arial"/>
-        </w:rPr>
-      </w:pPr>
-    </w:p>
-    <w:p>
-      <w:pPr>
-        <w:pStyle w:val="Heading1"/>
-      </w:pPr>
-      <w:r>
-        <w:lastRenderedPageBreak/>
-        <w:t>Getting Started</w:t>
-      </w:r>
-    </w:p>
-    <w:p>
-      <w:pPr>
-        <w:rPr>
-          <w:szCs w:val="28"/>
-        </w:rPr>
-      </w:pPr>
-      <w:r>
-        <w:rPr>
-          <w:szCs w:val="28"/>
-        </w:rPr>
-        <w:t xml:space="preserve">Do </w:t>
-      </w:r>
-      <w:r>
-        <w:rPr>
-          <w:szCs w:val="28"/>
-        </w:rPr>
-        <w:t>not try to figure everything out at once</w:t>
-      </w:r>
-      <w:r>
-        <w:rPr>
-          <w:szCs w:val="28"/>
-        </w:rPr>
-        <w:t xml:space="preserve">. </w:t>
-      </w:r>
-    </w:p>
-    <w:p>
-      <w:pPr>
-        <w:rPr>
-          <w:szCs w:val="28"/>
-        </w:rPr>
-      </w:pPr>
-      <w:r>
-        <w:rPr>
-          <w:szCs w:val="28"/>
-        </w:rPr>
-        <w:t>Dr. Black will explain parts of the simulator when it is important.</w:t>
-      </w:r>
-      <w:r>
-        <w:rPr>
-          <w:szCs w:val="28"/>
-        </w:rPr>
-        <w:t xml:space="preserve"> </w:t>
-      </w:r>
-      <w:r>
-        <w:rPr>
-          <w:szCs w:val="28"/>
-        </w:rPr>
-        <w:t>This guide, however, is here if you want more information</w:t>
-      </w:r>
-      <w:r>
-        <w:rPr>
-          <w:szCs w:val="28"/>
-        </w:rPr>
-        <w:t>,</w:t>
-      </w:r>
-      <w:r>
-        <w:rPr>
-          <w:szCs w:val="28"/>
-        </w:rPr>
-        <w:t xml:space="preserve"> forget to how something works</w:t>
-      </w:r>
-      <w:r>
-        <w:rPr>
-          <w:szCs w:val="28"/>
-        </w:rPr>
-        <w:t>, or want to explore other parts</w:t>
-      </w:r>
-      <w:r>
-        <w:rPr>
-          <w:szCs w:val="28"/>
-        </w:rPr>
-        <w:t>.</w:t>
-      </w:r>
-    </w:p>
-    <w:p>
-      <w:pPr>
-        <w:pStyle w:val="NoSpacing"/>
-      </w:pPr>
-    </w:p>
-    <w:p>
-      <w:pPr>
-        <w:pStyle w:val="Heading2"/>
-        <w:rPr>
-          <w:sz w:val="28"/>
-          <w:szCs w:val="28"/>
-        </w:rPr>
-      </w:pPr>
-      <w:r>
-        <w:rPr>
-          <w:sz w:val="28"/>
-          <w:szCs w:val="28"/>
-        </w:rPr>
-        <w:t>installing the simulator</w:t>
-      </w:r>
-    </w:p>
-    <w:p>
-      <w:pPr>
-        <w:pStyle w:val="NoSpacing"/>
-        <w:rPr>
-          <w:sz w:val="28"/>
-          <w:szCs w:val="28"/>
-        </w:rPr>
-      </w:pPr>
-      <w:r>
-        <w:rPr>
-          <w:sz w:val="28"/>
-          <w:szCs w:val="28"/>
-        </w:rPr>
-        <w:br/>
-      </w:r>
-      <w:r>
-        <w:rPr>
-          <w:sz w:val="28"/>
-          <w:szCs w:val="28"/>
-        </w:rPr>
-        <w:t xml:space="preserve">Download the simulator from </w:t>
-      </w:r>
-      <w:r>
-        <w:rPr>
-          <w:sz w:val="28"/>
-          <w:szCs w:val="28"/>
-        </w:rPr>
-        <w:t xml:space="preserve">GitHub: </w:t>
-      </w:r>
+        <w:rPr>
+          <w:sz w:val="28"/>
+          <w:szCs w:val="28"/>
+        </w:rPr>
+      </w:pPr>
       <w:hyperlink r:id="rId15" w:history="1">
         <w:r>
           <w:rPr>
             <w:rStyle w:val="Hyperlink"/>
+            <w:rFonts w:ascii="Segoe UI" w:hAnsi="Segoe UI" w:cs="Segoe UI"/>
             <w:color w:val="auto"/>
             <w:sz w:val="28"/>
             <w:szCs w:val="28"/>
+            <w:shd w:val="clear" w:color="auto" w:fill="FFFFFF"/>
           </w:rPr>
-          <w:t>https://github.com/mdblack/simulator</w:t>
+          <w:t>https://github.com/mdblack/simulator/blob/master/simulator.jar</w:t>
         </w:r>
       </w:hyperlink>
-      <w:r>
-        <w:rPr>
-          <w:sz w:val="28"/>
-          <w:szCs w:val="28"/>
-        </w:rPr>
-        <w:t xml:space="preserve"> </w:t>
-      </w:r>
     </w:p>
     <w:p>
       <w:pPr>
@@ -1212,22 +1207,32 @@
           <w:sz w:val="28"/>
           <w:szCs w:val="28"/>
         </w:rPr>
-        <w:t>Click the green button “Clone or Download” and click “Download ZIP”.</w:t>
-      </w:r>
-      <w:r>
-        <w:rPr>
-          <w:sz w:val="28"/>
-          <w:szCs w:val="28"/>
-        </w:rPr>
-        <w:br/>
-      </w:r>
-      <w:r>
-        <w:rPr>
-          <w:sz w:val="28"/>
-          <w:szCs w:val="28"/>
-        </w:rPr>
-        <w:br/>
-        <w:t>Unzip the folder and double click Simulator</w:t>
+        <w:t xml:space="preserve">Click “View Raw”. This will download a file called simulator.jar. </w:t>
+      </w:r>
+    </w:p>
+    <w:p>
+      <w:pPr>
+        <w:pStyle w:val="NoSpacing"/>
+        <w:rPr>
+          <w:sz w:val="28"/>
+          <w:szCs w:val="28"/>
+        </w:rPr>
+      </w:pPr>
+    </w:p>
+    <w:p>
+      <w:pPr>
+        <w:pStyle w:val="NoSpacing"/>
+        <w:rPr>
+          <w:sz w:val="28"/>
+          <w:szCs w:val="28"/>
+        </w:rPr>
+      </w:pPr>
+      <w:r>
+        <w:rPr>
+          <w:sz w:val="28"/>
+          <w:szCs w:val="28"/>
+        </w:rPr>
+        <w:t xml:space="preserve">Double click to run the simulator. </w:t>
       </w:r>
     </w:p>
     <w:p>
@@ -1806,14 +1811,7 @@
           <w:sz w:val="28"/>
           <w:szCs w:val="28"/>
         </w:rPr>
-        <w:t xml:space="preserve">first boot Floppy A, wait for the A:/&gt; prompt and pause your program. Next </w:t>
-      </w:r>
-      <w:r>
-        <w:rPr>
-          <w:sz w:val="28"/>
-          <w:szCs w:val="28"/>
-        </w:rPr>
-        <w:t xml:space="preserve">click “Disk” at the top, then click “Edit File”. </w:t>
+        <w:t xml:space="preserve">first boot Floppy A, wait for the A:/&gt; prompt and pause your program. Next click “Disk” at the top, then click “Edit File”. </w:t>
       </w:r>
     </w:p>
     <w:p>
@@ -3309,31 +3307,7 @@
         <w:rPr>
           <w:szCs w:val="28"/>
         </w:rPr>
-        <w:t xml:space="preserve">use this structure to </w:t>
-      </w:r>
-      <w:r>
-        <w:rPr>
-          <w:szCs w:val="28"/>
-        </w:rPr>
-        <w:t>capture</w:t>
-      </w:r>
-      <w:r>
-        <w:rPr>
-          <w:szCs w:val="28"/>
-        </w:rPr>
-        <w:t xml:space="preserve"> a hex value </w:t>
-      </w:r>
-      <w:r>
-        <w:rPr>
-          <w:szCs w:val="28"/>
-        </w:rPr>
-        <w:t>from</w:t>
-      </w:r>
-      <w:r>
-        <w:rPr>
-          <w:szCs w:val="28"/>
-        </w:rPr>
-        <w:t xml:space="preserve"> your datapath. Remember to set the number of bits.</w:t>
+        <w:t>use this structure to capture a hex value from your datapath. Remember to set the number of bits.</w:t>
       </w:r>
       <w:r>
         <w:rPr>
@@ -9840,7 +9814,7 @@
 </file>
 
 <file path=customXml/itemProps6.xml><?xml version="1.0" encoding="utf-8"?>
-<ds:datastoreItem xmlns:ds="http://schemas.openxmlformats.org/officeDocument/2006/customXml" ds:itemID="{AF0C990F-DD14-4F52-B230-B52B8BEC9C02}">
+<ds:datastoreItem xmlns:ds="http://schemas.openxmlformats.org/officeDocument/2006/customXml" ds:itemID="{40862967-14A3-4846-9C44-073AFC6ACB04}">
   <ds:schemaRefs>
     <ds:schemaRef ds:uri="http://schemas.openxmlformats.org/officeDocument/2006/bibliography"/>
   </ds:schemaRefs>

</xml_diff>

<commit_message>
type fix on particularly
</commit_message>
<xml_diff>
--- a/Guide.docx
+++ b/Guide.docx
@@ -2133,16 +2133,23 @@
           <w:sz w:val="28"/>
           <w:szCs w:val="28"/>
         </w:rPr>
-        <w:t>Assembly language is a low-level programming language closely related to a particular</w:t>
-      </w:r>
-      <w:bookmarkStart w:id="0" w:name="_GoBack"/>
-      <w:bookmarkEnd w:id="0"/>
-      <w:r>
-        <w:rPr>
-          <w:sz w:val="28"/>
-          <w:szCs w:val="28"/>
-        </w:rPr>
-        <w:t xml:space="preserve"> architecture’s machine code instructions. </w:t>
+        <w:t xml:space="preserve">Assembly language is a low-level programming language closely related to a </w:t>
+      </w:r>
+      <w:proofErr w:type="gramStart"/>
+      <w:r>
+        <w:rPr>
+          <w:sz w:val="28"/>
+          <w:szCs w:val="28"/>
+        </w:rPr>
+        <w:t>particular architecture’s</w:t>
+      </w:r>
+      <w:proofErr w:type="gramEnd"/>
+      <w:r>
+        <w:rPr>
+          <w:sz w:val="28"/>
+          <w:szCs w:val="28"/>
+        </w:rPr>
+        <w:t xml:space="preserve"> machine code instructions. </w:t>
       </w:r>
       <w:r>
         <w:rPr>
@@ -2460,7 +2467,19 @@
         <w:rPr>
           <w:szCs w:val="28"/>
         </w:rPr>
-        <w:t xml:space="preserve">placing datapath in the filename. This is because your need to differentiate between this file and your control. If you overwrite your datapath it is </w:t>
+        <w:t>placing datapath in the filename. This is because you</w:t>
+      </w:r>
+      <w:r>
+        <w:rPr>
+          <w:szCs w:val="28"/>
+        </w:rPr>
+        <w:t xml:space="preserve"> will</w:t>
+      </w:r>
+      <w:r>
+        <w:rPr>
+          <w:szCs w:val="28"/>
+        </w:rPr>
+        <w:t xml:space="preserve"> need to differentiate between this file and your control. If you overwrite your datapath it is </w:t>
       </w:r>
       <w:r>
         <w:rPr>
@@ -2724,7 +2743,21 @@
           <w:sz w:val="28"/>
           <w:szCs w:val="28"/>
         </w:rPr>
-        <w:t xml:space="preserve"> Screen), the boot window, and many of the top menu windows.</w:t>
+        <w:t xml:space="preserve"> Screen), the boot window, and many of the </w:t>
+      </w:r>
+      <w:r>
+        <w:rPr>
+          <w:sz w:val="28"/>
+          <w:szCs w:val="28"/>
+        </w:rPr>
+        <w:t xml:space="preserve">windows that load from the </w:t>
+      </w:r>
+      <w:r>
+        <w:rPr>
+          <w:sz w:val="28"/>
+          <w:szCs w:val="28"/>
+        </w:rPr>
+        <w:t>top menu.</w:t>
       </w:r>
     </w:p>
     <w:p>
@@ -2838,7 +2871,37 @@
           <w:sz w:val="28"/>
           <w:szCs w:val="28"/>
         </w:rPr>
-        <w:t xml:space="preserve"> in memory, first change the index value then click enter.</w:t>
+        <w:t xml:space="preserve"> </w:t>
+      </w:r>
+      <w:r>
+        <w:rPr>
+          <w:sz w:val="28"/>
+          <w:szCs w:val="28"/>
+        </w:rPr>
+        <w:t xml:space="preserve">at a </w:t>
+      </w:r>
+      <w:proofErr w:type="gramStart"/>
+      <w:r>
+        <w:rPr>
+          <w:sz w:val="28"/>
+          <w:szCs w:val="28"/>
+        </w:rPr>
+        <w:t>particular index</w:t>
+      </w:r>
+      <w:proofErr w:type="gramEnd"/>
+      <w:r>
+        <w:rPr>
+          <w:sz w:val="28"/>
+          <w:szCs w:val="28"/>
+        </w:rPr>
+        <w:t xml:space="preserve"> in</w:t>
+      </w:r>
+      <w:r>
+        <w:rPr>
+          <w:sz w:val="28"/>
+          <w:szCs w:val="28"/>
+        </w:rPr>
+        <w:t xml:space="preserve"> memory, first change the index value then click enter.</w:t>
       </w:r>
     </w:p>
     <w:p>
@@ -2858,7 +2921,7 @@
           <w:sz w:val="28"/>
           <w:szCs w:val="28"/>
         </w:rPr>
-        <w:t>Do not use module, it does not let you drop it.</w:t>
+        <w:t>Do not use module.</w:t>
       </w:r>
     </w:p>
     <w:p>
@@ -2878,7 +2941,14 @@
           <w:sz w:val="28"/>
           <w:szCs w:val="28"/>
         </w:rPr>
-        <w:t>Once you place a bus, do not extend it by the tip of the arrow.</w:t>
+        <w:t>Once you place a bus, do not extend it by the tip of the arrow</w:t>
+      </w:r>
+      <w:r>
+        <w:rPr>
+          <w:sz w:val="28"/>
+          <w:szCs w:val="28"/>
+        </w:rPr>
+        <w:t>.</w:t>
       </w:r>
     </w:p>
     <w:p>
@@ -3859,6 +3929,8 @@
       <w:pPr>
         <w:pStyle w:val="NoSpacing"/>
       </w:pPr>
+      <w:bookmarkStart w:id="0" w:name="_GoBack"/>
+      <w:bookmarkEnd w:id="0"/>
     </w:p>
     <w:p>
       <w:pPr>
@@ -9821,7 +9893,7 @@
 </file>
 
 <file path=customXml/itemProps6.xml><?xml version="1.0" encoding="utf-8"?>
-<ds:datastoreItem xmlns:ds="http://schemas.openxmlformats.org/officeDocument/2006/customXml" ds:itemID="{6139958D-77A6-4CC1-A5D4-0A686413F41D}">
+<ds:datastoreItem xmlns:ds="http://schemas.openxmlformats.org/officeDocument/2006/customXml" ds:itemID="{024B7697-F4A5-4B24-BFEE-3F096A86DA2B}">
   <ds:schemaRefs>
     <ds:schemaRef ds:uri="http://schemas.openxmlformats.org/officeDocument/2006/bibliography"/>
   </ds:schemaRefs>

</xml_diff>